<commit_message>
added debouncer and tb_debouncer from d2l.
</commit_message>
<xml_diff>
--- a/Lab3/PlanOfAttack.docx
+++ b/Lab3/PlanOfAttack.docx
@@ -17,7 +17,25 @@
           <w:sz w:val="28"/>
           <w:szCs w:val="28"/>
         </w:rPr>
-        <w:t>Make Pixel_clk synchronous</w:t>
+        <w:t xml:space="preserve">Make </w:t>
+      </w:r>
+      <w:proofErr w:type="spellStart"/>
+      <w:r>
+        <w:rPr>
+          <w:b/>
+          <w:sz w:val="28"/>
+          <w:szCs w:val="28"/>
+        </w:rPr>
+        <w:t>Pixel_clk</w:t>
+      </w:r>
+      <w:proofErr w:type="spellEnd"/>
+      <w:r>
+        <w:rPr>
+          <w:b/>
+          <w:sz w:val="28"/>
+          <w:szCs w:val="28"/>
+        </w:rPr>
+        <w:t xml:space="preserve"> synchronous</w:t>
       </w:r>
     </w:p>
     <w:p>
@@ -28,6 +46,17 @@
           <w:numId w:val="3"/>
         </w:numPr>
       </w:pPr>
+    </w:p>
+    <w:p>
+      <w:pPr>
+        <w:rPr>
+          <w:b/>
+          <w:sz w:val="28"/>
+          <w:szCs w:val="28"/>
+        </w:rPr>
+      </w:pPr>
+      <w:bookmarkStart w:id="0" w:name="_GoBack"/>
+      <w:bookmarkEnd w:id="0"/>
     </w:p>
     <w:p>
       <w:pPr>
@@ -38,116 +67,31 @@
           <w:szCs w:val="28"/>
         </w:rPr>
       </w:pPr>
-    </w:p>
-    <w:p>
-      <w:pPr>
-        <w:jc w:val="center"/>
-        <w:rPr>
-          <w:b/>
-          <w:sz w:val="28"/>
-          <w:szCs w:val="28"/>
-        </w:rPr>
-      </w:pPr>
       <w:r>
         <w:rPr>
           <w:b/>
           <w:sz w:val="28"/>
           <w:szCs w:val="28"/>
         </w:rPr>
-        <w:t>Make switch inputs synchronous with synchronizer</w:t>
+        <w:t xml:space="preserve">Add </w:t>
       </w:r>
-    </w:p>
-    <w:p>
-      <w:pPr>
-        <w:pStyle w:val="ListParagraph"/>
-      </w:pPr>
-      <w:r>
-        <w:rPr>
-          <w:noProof/>
-        </w:rPr>
-        <w:drawing>
-          <wp:inline distT="0" distB="0" distL="0" distR="0" wp14:anchorId="73CAE708" wp14:editId="4A0E120B">
-            <wp:extent cx="3422826" cy="1568531"/>
-            <wp:effectExtent l="0" t="0" r="6350" b="0"/>
-            <wp:docPr id="2" name="Picture 2"/>
-            <wp:cNvGraphicFramePr>
-              <a:graphicFrameLocks xmlns:a="http://schemas.openxmlformats.org/drawingml/2006/main" noChangeAspect="1"/>
-            </wp:cNvGraphicFramePr>
-            <a:graphic xmlns:a="http://schemas.openxmlformats.org/drawingml/2006/main">
-              <a:graphicData uri="http://schemas.openxmlformats.org/drawingml/2006/picture">
-                <pic:pic xmlns:pic="http://schemas.openxmlformats.org/drawingml/2006/picture">
-                  <pic:nvPicPr>
-                    <pic:cNvPr id="2" name="switch_synch.PNG"/>
-                    <pic:cNvPicPr/>
-                  </pic:nvPicPr>
-                  <pic:blipFill>
-                    <a:blip r:embed="rId5">
-                      <a:extLst>
-                        <a:ext uri="{28A0092B-C50C-407E-A947-70E740481C1C}">
-                          <a14:useLocalDpi xmlns:a14="http://schemas.microsoft.com/office/drawing/2010/main" val="0"/>
-                        </a:ext>
-                      </a:extLst>
-                    </a:blip>
-                    <a:stretch>
-                      <a:fillRect/>
-                    </a:stretch>
-                  </pic:blipFill>
-                  <pic:spPr>
-                    <a:xfrm>
-                      <a:off x="0" y="0"/>
-                      <a:ext cx="3422826" cy="1568531"/>
-                    </a:xfrm>
-                    <a:prstGeom prst="rect">
-                      <a:avLst/>
-                    </a:prstGeom>
-                  </pic:spPr>
-                </pic:pic>
-              </a:graphicData>
-            </a:graphic>
-          </wp:inline>
-        </w:drawing>
-      </w:r>
-    </w:p>
-    <w:p>
-      <w:pPr>
-        <w:pStyle w:val="ListParagraph"/>
-        <w:numPr>
-          <w:ilvl w:val="0"/>
-          <w:numId w:val="4"/>
-        </w:numPr>
-      </w:pPr>
-      <w:r>
-        <w:t xml:space="preserve"> </w:t>
-      </w:r>
-      <w:bookmarkStart w:id="0" w:name="_GoBack"/>
-      <w:bookmarkEnd w:id="0"/>
-    </w:p>
-    <w:p>
-      <w:pPr>
-        <w:jc w:val="center"/>
-        <w:rPr>
-          <w:b/>
-          <w:sz w:val="28"/>
-          <w:szCs w:val="28"/>
-        </w:rPr>
-      </w:pPr>
-    </w:p>
-    <w:p>
-      <w:pPr>
-        <w:jc w:val="center"/>
-        <w:rPr>
-          <w:b/>
-          <w:sz w:val="28"/>
-          <w:szCs w:val="28"/>
-        </w:rPr>
-      </w:pPr>
+      <w:proofErr w:type="spellStart"/>
       <w:r>
         <w:rPr>
           <w:b/>
           <w:sz w:val="28"/>
           <w:szCs w:val="28"/>
         </w:rPr>
-        <w:t>Add debouncing circuit to switch inputs</w:t>
+        <w:t>debouncing</w:t>
+      </w:r>
+      <w:proofErr w:type="spellEnd"/>
+      <w:r>
+        <w:rPr>
+          <w:b/>
+          <w:sz w:val="28"/>
+          <w:szCs w:val="28"/>
+        </w:rPr>
+        <w:t xml:space="preserve"> circuit to switch inputs</w:t>
       </w:r>
     </w:p>
     <w:p>
@@ -163,7 +107,7 @@
           <w:u w:val="none"/>
         </w:rPr>
       </w:pPr>
-      <w:hyperlink r:id="rId6" w:history="1">
+      <w:hyperlink r:id="rId5" w:history="1">
         <w:r>
           <w:rPr>
             <w:rStyle w:val="Hyperlink"/>
@@ -200,7 +144,7 @@
                     <pic:cNvPicPr/>
                   </pic:nvPicPr>
                   <pic:blipFill>
-                    <a:blip r:embed="rId7"/>
+                    <a:blip r:embed="rId6"/>
                     <a:stretch>
                       <a:fillRect/>
                     </a:stretch>

</xml_diff>

<commit_message>
made debouncer, havent implemented it into VGA_module, havent tested it.
</commit_message>
<xml_diff>
--- a/Lab3/PlanOfAttack.docx
+++ b/Lab3/PlanOfAttack.docx
@@ -49,14 +49,94 @@
     </w:p>
     <w:p>
       <w:pPr>
+        <w:jc w:val="center"/>
         <w:rPr>
           <w:b/>
           <w:sz w:val="28"/>
           <w:szCs w:val="28"/>
         </w:rPr>
       </w:pPr>
+    </w:p>
+    <w:p>
+      <w:pPr>
+        <w:jc w:val="center"/>
+        <w:rPr>
+          <w:b/>
+          <w:sz w:val="28"/>
+          <w:szCs w:val="28"/>
+        </w:rPr>
+      </w:pPr>
+      <w:r>
+        <w:rPr>
+          <w:b/>
+          <w:sz w:val="28"/>
+          <w:szCs w:val="28"/>
+        </w:rPr>
+        <w:t>Make switch inputs synchronous with synchronizer</w:t>
+      </w:r>
+    </w:p>
+    <w:p>
+      <w:pPr>
+        <w:pStyle w:val="ListParagraph"/>
+      </w:pPr>
+      <w:r>
+        <w:rPr>
+          <w:noProof/>
+        </w:rPr>
+        <w:drawing>
+          <wp:inline distT="0" distB="0" distL="0" distR="0" wp14:anchorId="73CAE708" wp14:editId="4A0E120B">
+            <wp:extent cx="3422826" cy="1568531"/>
+            <wp:effectExtent l="0" t="0" r="6350" b="0"/>
+            <wp:docPr id="2" name="Picture 2"/>
+            <wp:cNvGraphicFramePr>
+              <a:graphicFrameLocks xmlns:a="http://schemas.openxmlformats.org/drawingml/2006/main" noChangeAspect="1"/>
+            </wp:cNvGraphicFramePr>
+            <a:graphic xmlns:a="http://schemas.openxmlformats.org/drawingml/2006/main">
+              <a:graphicData uri="http://schemas.openxmlformats.org/drawingml/2006/picture">
+                <pic:pic xmlns:pic="http://schemas.openxmlformats.org/drawingml/2006/picture">
+                  <pic:nvPicPr>
+                    <pic:cNvPr id="2" name="switch_synch.PNG"/>
+                    <pic:cNvPicPr/>
+                  </pic:nvPicPr>
+                  <pic:blipFill>
+                    <a:blip r:embed="rId5">
+                      <a:extLst>
+                        <a:ext uri="{28A0092B-C50C-407E-A947-70E740481C1C}">
+                          <a14:useLocalDpi xmlns:a14="http://schemas.microsoft.com/office/drawing/2010/main" val="0"/>
+                        </a:ext>
+                      </a:extLst>
+                    </a:blip>
+                    <a:stretch>
+                      <a:fillRect/>
+                    </a:stretch>
+                  </pic:blipFill>
+                  <pic:spPr>
+                    <a:xfrm>
+                      <a:off x="0" y="0"/>
+                      <a:ext cx="3422826" cy="1568531"/>
+                    </a:xfrm>
+                    <a:prstGeom prst="rect">
+                      <a:avLst/>
+                    </a:prstGeom>
+                  </pic:spPr>
+                </pic:pic>
+              </a:graphicData>
+            </a:graphic>
+          </wp:inline>
+        </w:drawing>
+      </w:r>
       <w:bookmarkStart w:id="0" w:name="_GoBack"/>
       <w:bookmarkEnd w:id="0"/>
+    </w:p>
+    <w:p>
+      <w:pPr>
+        <w:jc w:val="center"/>
+        <w:rPr>
+          <w:b/>
+          <w:sz w:val="28"/>
+          <w:szCs w:val="28"/>
+        </w:rPr>
+      </w:pPr>
     </w:p>
     <w:p>
       <w:pPr>
@@ -107,7 +187,7 @@
           <w:u w:val="none"/>
         </w:rPr>
       </w:pPr>
-      <w:hyperlink r:id="rId5" w:history="1">
+      <w:hyperlink r:id="rId6" w:history="1">
         <w:r>
           <w:rPr>
             <w:rStyle w:val="Hyperlink"/>
@@ -144,7 +224,7 @@
                     <pic:cNvPicPr/>
                   </pic:nvPicPr>
                   <pic:blipFill>
-                    <a:blip r:embed="rId6"/>
+                    <a:blip r:embed="rId7"/>
                     <a:stretch>
                       <a:fillRect/>
                     </a:stretch>

</xml_diff>

<commit_message>
wrote letters in bouncing box with changeable size and color. Added switch_type to tb_bouncing box.
</commit_message>
<xml_diff>
--- a/Lab3/PlanOfAttack.docx
+++ b/Lab3/PlanOfAttack.docx
@@ -125,8 +125,6 @@
           </wp:inline>
         </w:drawing>
       </w:r>
-      <w:bookmarkStart w:id="0" w:name="_GoBack"/>
-      <w:bookmarkEnd w:id="0"/>
     </w:p>
     <w:p>
       <w:pPr>
@@ -291,6 +289,174 @@
       <w:pPr>
         <w:jc w:val="center"/>
       </w:pPr>
+    </w:p>
+    <w:p>
+      <w:pPr>
+        <w:jc w:val="center"/>
+      </w:pPr>
+    </w:p>
+    <w:p>
+      <w:pPr>
+        <w:jc w:val="center"/>
+      </w:pPr>
+    </w:p>
+    <w:p>
+      <w:pPr>
+        <w:jc w:val="center"/>
+        <w:rPr>
+          <w:b/>
+          <w:sz w:val="28"/>
+          <w:szCs w:val="28"/>
+        </w:rPr>
+      </w:pPr>
+      <w:proofErr w:type="spellStart"/>
+      <w:r>
+        <w:rPr>
+          <w:b/>
+          <w:sz w:val="28"/>
+          <w:szCs w:val="28"/>
+        </w:rPr>
+        <w:lastRenderedPageBreak/>
+        <w:t>Debounce</w:t>
+      </w:r>
+      <w:proofErr w:type="spellEnd"/>
+      <w:r>
+        <w:rPr>
+          <w:b/>
+          <w:sz w:val="28"/>
+          <w:szCs w:val="28"/>
+        </w:rPr>
+        <w:t xml:space="preserve"> Test</w:t>
+      </w:r>
+    </w:p>
+    <w:p>
+      <w:pPr>
+        <w:jc w:val="center"/>
+        <w:rPr>
+          <w:b/>
+          <w:sz w:val="28"/>
+          <w:szCs w:val="28"/>
+        </w:rPr>
+      </w:pPr>
+    </w:p>
+    <w:p>
+      <w:pPr>
+        <w:jc w:val="center"/>
+        <w:rPr>
+          <w:b/>
+          <w:sz w:val="28"/>
+          <w:szCs w:val="28"/>
+        </w:rPr>
+      </w:pPr>
+      <w:r>
+        <w:rPr>
+          <w:b/>
+          <w:noProof/>
+          <w:sz w:val="28"/>
+          <w:szCs w:val="28"/>
+        </w:rPr>
+        <w:drawing>
+          <wp:inline distT="0" distB="0" distL="0" distR="0">
+            <wp:extent cx="6427177" cy="928370"/>
+            <wp:effectExtent l="0" t="0" r="0" b="5080"/>
+            <wp:docPr id="3" name="Picture 3"/>
+            <wp:cNvGraphicFramePr>
+              <a:graphicFrameLocks xmlns:a="http://schemas.openxmlformats.org/drawingml/2006/main" noChangeAspect="1"/>
+            </wp:cNvGraphicFramePr>
+            <a:graphic xmlns:a="http://schemas.openxmlformats.org/drawingml/2006/main">
+              <a:graphicData uri="http://schemas.openxmlformats.org/drawingml/2006/picture">
+                <pic:pic xmlns:pic="http://schemas.openxmlformats.org/drawingml/2006/picture">
+                  <pic:nvPicPr>
+                    <pic:cNvPr id="3" name="Debounce_test.PNG"/>
+                    <pic:cNvPicPr/>
+                  </pic:nvPicPr>
+                  <pic:blipFill>
+                    <a:blip r:embed="rId8" cstate="print">
+                      <a:extLst>
+                        <a:ext uri="{28A0092B-C50C-407E-A947-70E740481C1C}">
+                          <a14:useLocalDpi xmlns:a14="http://schemas.microsoft.com/office/drawing/2010/main" val="0"/>
+                        </a:ext>
+                      </a:extLst>
+                    </a:blip>
+                    <a:stretch>
+                      <a:fillRect/>
+                    </a:stretch>
+                  </pic:blipFill>
+                  <pic:spPr>
+                    <a:xfrm>
+                      <a:off x="0" y="0"/>
+                      <a:ext cx="6438784" cy="930047"/>
+                    </a:xfrm>
+                    <a:prstGeom prst="rect">
+                      <a:avLst/>
+                    </a:prstGeom>
+                  </pic:spPr>
+                </pic:pic>
+              </a:graphicData>
+            </a:graphic>
+          </wp:inline>
+        </w:drawing>
+      </w:r>
+    </w:p>
+    <w:p/>
+    <w:p>
+      <w:pPr>
+        <w:jc w:val="center"/>
+        <w:rPr>
+          <w:b/>
+          <w:sz w:val="28"/>
+          <w:szCs w:val="28"/>
+        </w:rPr>
+      </w:pPr>
+      <w:r>
+        <w:rPr>
+          <w:b/>
+          <w:sz w:val="28"/>
+          <w:szCs w:val="28"/>
+        </w:rPr>
+        <w:t>Test</w:t>
+      </w:r>
+    </w:p>
+    <w:p>
+      <w:bookmarkStart w:id="0" w:name="_GoBack"/>
+      <w:bookmarkEnd w:id="0"/>
+    </w:p>
+    <w:p>
+      <w:pPr>
+        <w:jc w:val="center"/>
+        <w:rPr>
+          <w:b/>
+          <w:sz w:val="28"/>
+          <w:szCs w:val="28"/>
+        </w:rPr>
+      </w:pPr>
+      <w:r>
+        <w:rPr>
+          <w:b/>
+          <w:sz w:val="28"/>
+          <w:szCs w:val="28"/>
+        </w:rPr>
+        <w:t>Test</w:t>
+      </w:r>
+    </w:p>
+    <w:p/>
+    <w:p>
+      <w:pPr>
+        <w:jc w:val="center"/>
+        <w:rPr>
+          <w:b/>
+          <w:sz w:val="28"/>
+          <w:szCs w:val="28"/>
+        </w:rPr>
+      </w:pPr>
+      <w:r>
+        <w:rPr>
+          <w:b/>
+          <w:sz w:val="28"/>
+          <w:szCs w:val="28"/>
+        </w:rPr>
+        <w:t>Test</w:t>
+      </w:r>
     </w:p>
     <w:p/>
     <w:sectPr>

</xml_diff>

<commit_message>
added clk to vga stripes
</commit_message>
<xml_diff>
--- a/Lab3/PlanOfAttack.docx
+++ b/Lab3/PlanOfAttack.docx
@@ -398,6 +398,42 @@
         </w:drawing>
       </w:r>
     </w:p>
+    <w:p>
+      <w:pPr>
+        <w:jc w:val="center"/>
+        <w:rPr>
+          <w:b/>
+          <w:sz w:val="28"/>
+          <w:szCs w:val="28"/>
+        </w:rPr>
+      </w:pPr>
+    </w:p>
+    <w:p>
+      <w:pPr>
+        <w:jc w:val="center"/>
+        <w:rPr>
+          <w:b/>
+          <w:sz w:val="28"/>
+          <w:szCs w:val="28"/>
+        </w:rPr>
+      </w:pPr>
+      <w:r>
+        <w:rPr>
+          <w:b/>
+          <w:sz w:val="28"/>
+          <w:szCs w:val="28"/>
+        </w:rPr>
+        <w:t>Test</w:t>
+      </w:r>
+      <w:r>
+        <w:rPr>
+          <w:b/>
+          <w:sz w:val="28"/>
+          <w:szCs w:val="28"/>
+        </w:rPr>
+        <w:t xml:space="preserve"> bouncing box</w:t>
+      </w:r>
+    </w:p>
     <w:p/>
     <w:p>
       <w:pPr>
@@ -416,8 +452,185 @@
         </w:rPr>
         <w:t>Test</w:t>
       </w:r>
-    </w:p>
-    <w:p>
+      <w:r>
+        <w:rPr>
+          <w:b/>
+          <w:sz w:val="28"/>
+          <w:szCs w:val="28"/>
+        </w:rPr>
+        <w:t xml:space="preserve"> clock divider</w:t>
+      </w:r>
+    </w:p>
+    <w:p/>
+    <w:p>
+      <w:pPr>
+        <w:jc w:val="center"/>
+        <w:rPr>
+          <w:b/>
+          <w:sz w:val="28"/>
+          <w:szCs w:val="28"/>
+        </w:rPr>
+      </w:pPr>
+      <w:r>
+        <w:rPr>
+          <w:b/>
+          <w:sz w:val="28"/>
+          <w:szCs w:val="28"/>
+        </w:rPr>
+        <w:t>Test</w:t>
+      </w:r>
+      <w:r>
+        <w:rPr>
+          <w:b/>
+          <w:sz w:val="28"/>
+          <w:szCs w:val="28"/>
+        </w:rPr>
+        <w:t xml:space="preserve"> sync signal gen</w:t>
+      </w:r>
+    </w:p>
+    <w:p>
+      <w:pPr>
+        <w:jc w:val="center"/>
+        <w:rPr>
+          <w:b/>
+          <w:sz w:val="28"/>
+          <w:szCs w:val="28"/>
+        </w:rPr>
+      </w:pPr>
+    </w:p>
+    <w:p>
+      <w:pPr>
+        <w:jc w:val="center"/>
+        <w:rPr>
+          <w:b/>
+          <w:sz w:val="28"/>
+          <w:szCs w:val="28"/>
+        </w:rPr>
+      </w:pPr>
+      <w:r>
+        <w:rPr>
+          <w:b/>
+          <w:sz w:val="28"/>
+          <w:szCs w:val="28"/>
+        </w:rPr>
+        <w:t>Test</w:t>
+      </w:r>
+      <w:r>
+        <w:rPr>
+          <w:b/>
+          <w:sz w:val="28"/>
+          <w:szCs w:val="28"/>
+        </w:rPr>
+        <w:t xml:space="preserve"> up down counter</w:t>
+      </w:r>
+    </w:p>
+    <w:p>
+      <w:pPr>
+        <w:jc w:val="center"/>
+        <w:rPr>
+          <w:b/>
+          <w:sz w:val="28"/>
+          <w:szCs w:val="28"/>
+        </w:rPr>
+      </w:pPr>
+    </w:p>
+    <w:p>
+      <w:pPr>
+        <w:jc w:val="center"/>
+        <w:rPr>
+          <w:b/>
+          <w:sz w:val="28"/>
+          <w:szCs w:val="28"/>
+        </w:rPr>
+      </w:pPr>
+      <w:r>
+        <w:rPr>
+          <w:b/>
+          <w:sz w:val="28"/>
+          <w:szCs w:val="28"/>
+        </w:rPr>
+        <w:t>Test</w:t>
+      </w:r>
+      <w:r>
+        <w:rPr>
+          <w:b/>
+          <w:sz w:val="28"/>
+          <w:szCs w:val="28"/>
+        </w:rPr>
+        <w:t xml:space="preserve"> </w:t>
+      </w:r>
+      <w:proofErr w:type="spellStart"/>
+      <w:r>
+        <w:rPr>
+          <w:b/>
+          <w:sz w:val="28"/>
+          <w:szCs w:val="28"/>
+        </w:rPr>
+        <w:t>vga</w:t>
+      </w:r>
+      <w:proofErr w:type="spellEnd"/>
+      <w:r>
+        <w:rPr>
+          <w:b/>
+          <w:sz w:val="28"/>
+          <w:szCs w:val="28"/>
+        </w:rPr>
+        <w:t xml:space="preserve"> module </w:t>
+      </w:r>
+    </w:p>
+    <w:p>
+      <w:pPr>
+        <w:jc w:val="center"/>
+        <w:rPr>
+          <w:b/>
+          <w:sz w:val="28"/>
+          <w:szCs w:val="28"/>
+        </w:rPr>
+      </w:pPr>
+    </w:p>
+    <w:p>
+      <w:pPr>
+        <w:jc w:val="center"/>
+        <w:rPr>
+          <w:b/>
+          <w:sz w:val="28"/>
+          <w:szCs w:val="28"/>
+        </w:rPr>
+      </w:pPr>
+      <w:r>
+        <w:rPr>
+          <w:b/>
+          <w:sz w:val="28"/>
+          <w:szCs w:val="28"/>
+        </w:rPr>
+        <w:t>Test</w:t>
+      </w:r>
+      <w:r>
+        <w:rPr>
+          <w:b/>
+          <w:sz w:val="28"/>
+          <w:szCs w:val="28"/>
+        </w:rPr>
+        <w:t xml:space="preserve"> </w:t>
+      </w:r>
+      <w:proofErr w:type="spellStart"/>
+      <w:r>
+        <w:rPr>
+          <w:b/>
+          <w:sz w:val="28"/>
+          <w:szCs w:val="28"/>
+        </w:rPr>
+        <w:t>vga</w:t>
+      </w:r>
+      <w:proofErr w:type="spellEnd"/>
+      <w:r>
+        <w:rPr>
+          <w:b/>
+          <w:sz w:val="28"/>
+          <w:szCs w:val="28"/>
+        </w:rPr>
+        <w:t xml:space="preserve"> strips dff</w:t>
+      </w:r>
       <w:bookmarkStart w:id="0" w:name="_GoBack"/>
       <w:bookmarkEnd w:id="0"/>
     </w:p>
@@ -430,33 +643,16 @@
           <w:szCs w:val="28"/>
         </w:rPr>
       </w:pPr>
-      <w:r>
-        <w:rPr>
-          <w:b/>
-          <w:sz w:val="28"/>
-          <w:szCs w:val="28"/>
-        </w:rPr>
-        <w:t>Test</w:t>
-      </w:r>
-    </w:p>
-    <w:p/>
-    <w:p>
-      <w:pPr>
-        <w:jc w:val="center"/>
-        <w:rPr>
-          <w:b/>
-          <w:sz w:val="28"/>
-          <w:szCs w:val="28"/>
-        </w:rPr>
-      </w:pPr>
-      <w:r>
-        <w:rPr>
-          <w:b/>
-          <w:sz w:val="28"/>
-          <w:szCs w:val="28"/>
-        </w:rPr>
-        <w:t>Test</w:t>
-      </w:r>
+    </w:p>
+    <w:p>
+      <w:pPr>
+        <w:jc w:val="center"/>
+        <w:rPr>
+          <w:b/>
+          <w:sz w:val="28"/>
+          <w:szCs w:val="28"/>
+        </w:rPr>
+      </w:pPr>
     </w:p>
     <w:p/>
     <w:sectPr>

</xml_diff>

<commit_message>
added clk to synch signal gen tb and tested.
</commit_message>
<xml_diff>
--- a/Lab3/PlanOfAttack.docx
+++ b/Lab3/PlanOfAttack.docx
@@ -434,7 +434,54 @@
         <w:t xml:space="preserve"> bouncing box</w:t>
       </w:r>
     </w:p>
-    <w:p/>
+    <w:p>
+      <w:r>
+        <w:rPr>
+          <w:noProof/>
+        </w:rPr>
+        <w:drawing>
+          <wp:inline distT="0" distB="0" distL="0" distR="0">
+            <wp:extent cx="5943600" cy="2007870"/>
+            <wp:effectExtent l="0" t="0" r="0" b="0"/>
+            <wp:docPr id="4" name="Picture 4"/>
+            <wp:cNvGraphicFramePr>
+              <a:graphicFrameLocks xmlns:a="http://schemas.openxmlformats.org/drawingml/2006/main" noChangeAspect="1"/>
+            </wp:cNvGraphicFramePr>
+            <a:graphic xmlns:a="http://schemas.openxmlformats.org/drawingml/2006/main">
+              <a:graphicData uri="http://schemas.openxmlformats.org/drawingml/2006/picture">
+                <pic:pic xmlns:pic="http://schemas.openxmlformats.org/drawingml/2006/picture">
+                  <pic:nvPicPr>
+                    <pic:cNvPr id="4" name="bouncing_box_test.PNG"/>
+                    <pic:cNvPicPr/>
+                  </pic:nvPicPr>
+                  <pic:blipFill>
+                    <a:blip r:embed="rId9" cstate="print">
+                      <a:extLst>
+                        <a:ext uri="{28A0092B-C50C-407E-A947-70E740481C1C}">
+                          <a14:useLocalDpi xmlns:a14="http://schemas.microsoft.com/office/drawing/2010/main" val="0"/>
+                        </a:ext>
+                      </a:extLst>
+                    </a:blip>
+                    <a:stretch>
+                      <a:fillRect/>
+                    </a:stretch>
+                  </pic:blipFill>
+                  <pic:spPr>
+                    <a:xfrm>
+                      <a:off x="0" y="0"/>
+                      <a:ext cx="5943600" cy="2007870"/>
+                    </a:xfrm>
+                    <a:prstGeom prst="rect">
+                      <a:avLst/>
+                    </a:prstGeom>
+                  </pic:spPr>
+                </pic:pic>
+              </a:graphicData>
+            </a:graphic>
+          </wp:inline>
+        </w:drawing>
+      </w:r>
+    </w:p>
     <w:p>
       <w:pPr>
         <w:jc w:val="center"/>
@@ -461,7 +508,54 @@
         <w:t xml:space="preserve"> clock divider</w:t>
       </w:r>
     </w:p>
-    <w:p/>
+    <w:p>
+      <w:r>
+        <w:rPr>
+          <w:noProof/>
+        </w:rPr>
+        <w:drawing>
+          <wp:inline distT="0" distB="0" distL="0" distR="0">
+            <wp:extent cx="5943600" cy="1535430"/>
+            <wp:effectExtent l="0" t="0" r="0" b="7620"/>
+            <wp:docPr id="5" name="Picture 5"/>
+            <wp:cNvGraphicFramePr>
+              <a:graphicFrameLocks xmlns:a="http://schemas.openxmlformats.org/drawingml/2006/main" noChangeAspect="1"/>
+            </wp:cNvGraphicFramePr>
+            <a:graphic xmlns:a="http://schemas.openxmlformats.org/drawingml/2006/main">
+              <a:graphicData uri="http://schemas.openxmlformats.org/drawingml/2006/picture">
+                <pic:pic xmlns:pic="http://schemas.openxmlformats.org/drawingml/2006/picture">
+                  <pic:nvPicPr>
+                    <pic:cNvPr id="5" name="clk divider_test.PNG"/>
+                    <pic:cNvPicPr/>
+                  </pic:nvPicPr>
+                  <pic:blipFill>
+                    <a:blip r:embed="rId10" cstate="print">
+                      <a:extLst>
+                        <a:ext uri="{28A0092B-C50C-407E-A947-70E740481C1C}">
+                          <a14:useLocalDpi xmlns:a14="http://schemas.microsoft.com/office/drawing/2010/main" val="0"/>
+                        </a:ext>
+                      </a:extLst>
+                    </a:blip>
+                    <a:stretch>
+                      <a:fillRect/>
+                    </a:stretch>
+                  </pic:blipFill>
+                  <pic:spPr>
+                    <a:xfrm>
+                      <a:off x="0" y="0"/>
+                      <a:ext cx="5943600" cy="1535430"/>
+                    </a:xfrm>
+                    <a:prstGeom prst="rect">
+                      <a:avLst/>
+                    </a:prstGeom>
+                  </pic:spPr>
+                </pic:pic>
+              </a:graphicData>
+            </a:graphic>
+          </wp:inline>
+        </w:drawing>
+      </w:r>
+    </w:p>
     <w:p>
       <w:pPr>
         <w:jc w:val="center"/>
@@ -497,6 +591,56 @@
           <w:szCs w:val="28"/>
         </w:rPr>
       </w:pPr>
+      <w:r>
+        <w:rPr>
+          <w:b/>
+          <w:noProof/>
+          <w:sz w:val="28"/>
+          <w:szCs w:val="28"/>
+        </w:rPr>
+        <w:lastRenderedPageBreak/>
+        <w:drawing>
+          <wp:inline distT="0" distB="0" distL="0" distR="0">
+            <wp:extent cx="5943600" cy="1785620"/>
+            <wp:effectExtent l="0" t="0" r="0" b="5080"/>
+            <wp:docPr id="6" name="Picture 6"/>
+            <wp:cNvGraphicFramePr>
+              <a:graphicFrameLocks xmlns:a="http://schemas.openxmlformats.org/drawingml/2006/main" noChangeAspect="1"/>
+            </wp:cNvGraphicFramePr>
+            <a:graphic xmlns:a="http://schemas.openxmlformats.org/drawingml/2006/main">
+              <a:graphicData uri="http://schemas.openxmlformats.org/drawingml/2006/picture">
+                <pic:pic xmlns:pic="http://schemas.openxmlformats.org/drawingml/2006/picture">
+                  <pic:nvPicPr>
+                    <pic:cNvPr id="6" name="sync_signal_gen_test.PNG"/>
+                    <pic:cNvPicPr/>
+                  </pic:nvPicPr>
+                  <pic:blipFill>
+                    <a:blip r:embed="rId11" cstate="print">
+                      <a:extLst>
+                        <a:ext uri="{28A0092B-C50C-407E-A947-70E740481C1C}">
+                          <a14:useLocalDpi xmlns:a14="http://schemas.microsoft.com/office/drawing/2010/main" val="0"/>
+                        </a:ext>
+                      </a:extLst>
+                    </a:blip>
+                    <a:stretch>
+                      <a:fillRect/>
+                    </a:stretch>
+                  </pic:blipFill>
+                  <pic:spPr>
+                    <a:xfrm>
+                      <a:off x="0" y="0"/>
+                      <a:ext cx="5943600" cy="1785620"/>
+                    </a:xfrm>
+                    <a:prstGeom prst="rect">
+                      <a:avLst/>
+                    </a:prstGeom>
+                  </pic:spPr>
+                </pic:pic>
+              </a:graphicData>
+            </a:graphic>
+          </wp:inline>
+        </w:drawing>
+      </w:r>
     </w:p>
     <w:p>
       <w:pPr>
@@ -533,6 +677,55 @@
           <w:szCs w:val="28"/>
         </w:rPr>
       </w:pPr>
+      <w:r>
+        <w:rPr>
+          <w:b/>
+          <w:noProof/>
+          <w:sz w:val="28"/>
+          <w:szCs w:val="28"/>
+        </w:rPr>
+        <w:drawing>
+          <wp:inline distT="0" distB="0" distL="0" distR="0">
+            <wp:extent cx="5943600" cy="2058670"/>
+            <wp:effectExtent l="0" t="0" r="0" b="0"/>
+            <wp:docPr id="8" name="Picture 8"/>
+            <wp:cNvGraphicFramePr>
+              <a:graphicFrameLocks xmlns:a="http://schemas.openxmlformats.org/drawingml/2006/main" noChangeAspect="1"/>
+            </wp:cNvGraphicFramePr>
+            <a:graphic xmlns:a="http://schemas.openxmlformats.org/drawingml/2006/main">
+              <a:graphicData uri="http://schemas.openxmlformats.org/drawingml/2006/picture">
+                <pic:pic xmlns:pic="http://schemas.openxmlformats.org/drawingml/2006/picture">
+                  <pic:nvPicPr>
+                    <pic:cNvPr id="8" name="test_upDownCounter.PNG"/>
+                    <pic:cNvPicPr/>
+                  </pic:nvPicPr>
+                  <pic:blipFill>
+                    <a:blip r:embed="rId12" cstate="print">
+                      <a:extLst>
+                        <a:ext uri="{28A0092B-C50C-407E-A947-70E740481C1C}">
+                          <a14:useLocalDpi xmlns:a14="http://schemas.microsoft.com/office/drawing/2010/main" val="0"/>
+                        </a:ext>
+                      </a:extLst>
+                    </a:blip>
+                    <a:stretch>
+                      <a:fillRect/>
+                    </a:stretch>
+                  </pic:blipFill>
+                  <pic:spPr>
+                    <a:xfrm>
+                      <a:off x="0" y="0"/>
+                      <a:ext cx="5943600" cy="2058670"/>
+                    </a:xfrm>
+                    <a:prstGeom prst="rect">
+                      <a:avLst/>
+                    </a:prstGeom>
+                  </pic:spPr>
+                </pic:pic>
+              </a:graphicData>
+            </a:graphic>
+          </wp:inline>
+        </w:drawing>
+      </w:r>
     </w:p>
     <w:p>
       <w:pPr>
@@ -629,32 +822,202 @@
           <w:sz w:val="28"/>
           <w:szCs w:val="28"/>
         </w:rPr>
-        <w:t xml:space="preserve"> strips dff</w:t>
-      </w:r>
+        <w:t xml:space="preserve"> strips </w:t>
+      </w:r>
+      <w:proofErr w:type="spellStart"/>
+      <w:r>
+        <w:rPr>
+          <w:b/>
+          <w:sz w:val="28"/>
+          <w:szCs w:val="28"/>
+        </w:rPr>
+        <w:t>dff</w:t>
+      </w:r>
+      <w:proofErr w:type="spellEnd"/>
+      <w:r>
+        <w:rPr>
+          <w:b/>
+          <w:sz w:val="28"/>
+          <w:szCs w:val="28"/>
+        </w:rPr>
+        <w:t xml:space="preserve"> pt1</w:t>
+      </w:r>
+    </w:p>
+    <w:p>
+      <w:pPr>
+        <w:jc w:val="center"/>
+        <w:rPr>
+          <w:b/>
+          <w:sz w:val="28"/>
+          <w:szCs w:val="28"/>
+        </w:rPr>
+      </w:pPr>
+      <w:r>
+        <w:rPr>
+          <w:b/>
+          <w:noProof/>
+          <w:sz w:val="28"/>
+          <w:szCs w:val="28"/>
+        </w:rPr>
+        <w:drawing>
+          <wp:inline distT="0" distB="0" distL="0" distR="0">
+            <wp:extent cx="5943600" cy="1797050"/>
+            <wp:effectExtent l="0" t="0" r="0" b="0"/>
+            <wp:docPr id="9" name="Picture 9"/>
+            <wp:cNvGraphicFramePr>
+              <a:graphicFrameLocks xmlns:a="http://schemas.openxmlformats.org/drawingml/2006/main" noChangeAspect="1"/>
+            </wp:cNvGraphicFramePr>
+            <a:graphic xmlns:a="http://schemas.openxmlformats.org/drawingml/2006/main">
+              <a:graphicData uri="http://schemas.openxmlformats.org/drawingml/2006/picture">
+                <pic:pic xmlns:pic="http://schemas.openxmlformats.org/drawingml/2006/picture">
+                  <pic:nvPicPr>
+                    <pic:cNvPr id="9" name="test_vga_strips_pt1.PNG"/>
+                    <pic:cNvPicPr/>
+                  </pic:nvPicPr>
+                  <pic:blipFill>
+                    <a:blip r:embed="rId13" cstate="print">
+                      <a:extLst>
+                        <a:ext uri="{28A0092B-C50C-407E-A947-70E740481C1C}">
+                          <a14:useLocalDpi xmlns:a14="http://schemas.microsoft.com/office/drawing/2010/main" val="0"/>
+                        </a:ext>
+                      </a:extLst>
+                    </a:blip>
+                    <a:stretch>
+                      <a:fillRect/>
+                    </a:stretch>
+                  </pic:blipFill>
+                  <pic:spPr>
+                    <a:xfrm>
+                      <a:off x="0" y="0"/>
+                      <a:ext cx="5943600" cy="1797050"/>
+                    </a:xfrm>
+                    <a:prstGeom prst="rect">
+                      <a:avLst/>
+                    </a:prstGeom>
+                  </pic:spPr>
+                </pic:pic>
+              </a:graphicData>
+            </a:graphic>
+          </wp:inline>
+        </w:drawing>
+      </w:r>
+    </w:p>
+    <w:p>
+      <w:pPr>
+        <w:jc w:val="center"/>
+        <w:rPr>
+          <w:b/>
+          <w:sz w:val="28"/>
+          <w:szCs w:val="28"/>
+        </w:rPr>
+      </w:pPr>
+      <w:r>
+        <w:rPr>
+          <w:b/>
+          <w:sz w:val="28"/>
+          <w:szCs w:val="28"/>
+        </w:rPr>
+        <w:t xml:space="preserve">Test </w:t>
+      </w:r>
+      <w:proofErr w:type="spellStart"/>
+      <w:r>
+        <w:rPr>
+          <w:b/>
+          <w:sz w:val="28"/>
+          <w:szCs w:val="28"/>
+        </w:rPr>
+        <w:t>vga</w:t>
+      </w:r>
+      <w:proofErr w:type="spellEnd"/>
+      <w:r>
+        <w:rPr>
+          <w:b/>
+          <w:sz w:val="28"/>
+          <w:szCs w:val="28"/>
+        </w:rPr>
+        <w:t xml:space="preserve"> strips </w:t>
+      </w:r>
+      <w:proofErr w:type="spellStart"/>
+      <w:r>
+        <w:rPr>
+          <w:b/>
+          <w:sz w:val="28"/>
+          <w:szCs w:val="28"/>
+        </w:rPr>
+        <w:t>dff</w:t>
+      </w:r>
+      <w:proofErr w:type="spellEnd"/>
+      <w:r>
+        <w:rPr>
+          <w:b/>
+          <w:sz w:val="28"/>
+          <w:szCs w:val="28"/>
+        </w:rPr>
+        <w:t xml:space="preserve"> pt2</w:t>
+      </w:r>
+    </w:p>
+    <w:p>
+      <w:pPr>
+        <w:jc w:val="center"/>
+        <w:rPr>
+          <w:b/>
+          <w:sz w:val="28"/>
+          <w:szCs w:val="28"/>
+        </w:rPr>
+      </w:pPr>
       <w:bookmarkStart w:id="0" w:name="_GoBack"/>
+      <w:r>
+        <w:rPr>
+          <w:b/>
+          <w:noProof/>
+          <w:sz w:val="28"/>
+          <w:szCs w:val="28"/>
+        </w:rPr>
+        <w:lastRenderedPageBreak/>
+        <w:drawing>
+          <wp:inline distT="0" distB="0" distL="0" distR="0">
+            <wp:extent cx="5943600" cy="1960880"/>
+            <wp:effectExtent l="0" t="0" r="0" b="1270"/>
+            <wp:docPr id="10" name="Picture 10"/>
+            <wp:cNvGraphicFramePr>
+              <a:graphicFrameLocks xmlns:a="http://schemas.openxmlformats.org/drawingml/2006/main" noChangeAspect="1"/>
+            </wp:cNvGraphicFramePr>
+            <a:graphic xmlns:a="http://schemas.openxmlformats.org/drawingml/2006/main">
+              <a:graphicData uri="http://schemas.openxmlformats.org/drawingml/2006/picture">
+                <pic:pic xmlns:pic="http://schemas.openxmlformats.org/drawingml/2006/picture">
+                  <pic:nvPicPr>
+                    <pic:cNvPr id="10" name="test_vga_strips_pt2.PNG"/>
+                    <pic:cNvPicPr/>
+                  </pic:nvPicPr>
+                  <pic:blipFill>
+                    <a:blip r:embed="rId14" cstate="print">
+                      <a:extLst>
+                        <a:ext uri="{28A0092B-C50C-407E-A947-70E740481C1C}">
+                          <a14:useLocalDpi xmlns:a14="http://schemas.microsoft.com/office/drawing/2010/main" val="0"/>
+                        </a:ext>
+                      </a:extLst>
+                    </a:blip>
+                    <a:stretch>
+                      <a:fillRect/>
+                    </a:stretch>
+                  </pic:blipFill>
+                  <pic:spPr>
+                    <a:xfrm>
+                      <a:off x="0" y="0"/>
+                      <a:ext cx="5943600" cy="1960880"/>
+                    </a:xfrm>
+                    <a:prstGeom prst="rect">
+                      <a:avLst/>
+                    </a:prstGeom>
+                  </pic:spPr>
+                </pic:pic>
+              </a:graphicData>
+            </a:graphic>
+          </wp:inline>
+        </w:drawing>
+      </w:r>
       <w:bookmarkEnd w:id="0"/>
     </w:p>
-    <w:p>
-      <w:pPr>
-        <w:jc w:val="center"/>
-        <w:rPr>
-          <w:b/>
-          <w:sz w:val="28"/>
-          <w:szCs w:val="28"/>
-        </w:rPr>
-      </w:pPr>
-    </w:p>
-    <w:p>
-      <w:pPr>
-        <w:jc w:val="center"/>
-        <w:rPr>
-          <w:b/>
-          <w:sz w:val="28"/>
-          <w:szCs w:val="28"/>
-        </w:rPr>
-      </w:pPr>
-    </w:p>
-    <w:p/>
     <w:sectPr>
       <w:pgSz w:w="12240" w:h="15840"/>
       <w:pgMar w:top="1440" w:right="1440" w:bottom="1440" w:left="1440" w:header="708" w:footer="708" w:gutter="0"/>

</xml_diff>